<commit_message>
Add work on containerize lab 10-24-2022
</commit_message>
<xml_diff>
--- a/10_docker/labs/02_COMPLETE_lab_using_docker.docx
+++ b/10_docker/labs/02_COMPLETE_lab_using_docker.docx
@@ -1195,7 +1195,7 @@
         <w:tblStyle w:val="Table1"/>
         <w:tblW w:w="9360" w:type="dxa"/>
         <w:jc w:val="left"/>
-        <w:tblInd w:w="-10" w:type="dxa"/>
+        <w:tblInd w:w="-20" w:type="dxa"/>
         <w:tblBorders>
           <w:top w:val="single" w:sz="8" w:space="0" w:color="000001"/>
           <w:left w:val="single" w:sz="8" w:space="0" w:color="000001"/>
@@ -1206,7 +1206,7 @@
         </w:tblBorders>
         <w:tblCellMar>
           <w:top w:w="100" w:type="dxa"/>
-          <w:left w:w="80" w:type="dxa"/>
+          <w:left w:w="70" w:type="dxa"/>
           <w:bottom w:w="100" w:type="dxa"/>
           <w:right w:w="100" w:type="dxa"/>
         </w:tblCellMar>
@@ -1230,7 +1230,7 @@
             </w:tcBorders>
             <w:shd w:fill="auto" w:val="clear"/>
             <w:tcMar>
-              <w:left w:w="80" w:type="dxa"/>
+              <w:left w:w="70" w:type="dxa"/>
             </w:tcMar>
           </w:tcPr>
           <w:p>
@@ -1270,7 +1270,7 @@
         <w:tblStyle w:val="Table2"/>
         <w:tblW w:w="9360" w:type="dxa"/>
         <w:jc w:val="left"/>
-        <w:tblInd w:w="-10" w:type="dxa"/>
+        <w:tblInd w:w="-20" w:type="dxa"/>
         <w:tblBorders>
           <w:top w:val="single" w:sz="8" w:space="0" w:color="000001"/>
           <w:left w:val="single" w:sz="8" w:space="0" w:color="000001"/>
@@ -1281,7 +1281,7 @@
         </w:tblBorders>
         <w:tblCellMar>
           <w:top w:w="100" w:type="dxa"/>
-          <w:left w:w="80" w:type="dxa"/>
+          <w:left w:w="70" w:type="dxa"/>
           <w:bottom w:w="100" w:type="dxa"/>
           <w:right w:w="100" w:type="dxa"/>
         </w:tblCellMar>
@@ -1305,7 +1305,7 @@
             </w:tcBorders>
             <w:shd w:fill="000000" w:val="clear"/>
             <w:tcMar>
-              <w:left w:w="80" w:type="dxa"/>
+              <w:left w:w="70" w:type="dxa"/>
             </w:tcMar>
           </w:tcPr>
           <w:p>
@@ -1420,7 +1420,7 @@
         <w:tblStyle w:val="Table3"/>
         <w:tblW w:w="9360" w:type="dxa"/>
         <w:jc w:val="left"/>
-        <w:tblInd w:w="-10" w:type="dxa"/>
+        <w:tblInd w:w="-20" w:type="dxa"/>
         <w:tblBorders>
           <w:top w:val="single" w:sz="8" w:space="0" w:color="000001"/>
           <w:left w:val="single" w:sz="8" w:space="0" w:color="000001"/>
@@ -1431,7 +1431,7 @@
         </w:tblBorders>
         <w:tblCellMar>
           <w:top w:w="100" w:type="dxa"/>
-          <w:left w:w="80" w:type="dxa"/>
+          <w:left w:w="70" w:type="dxa"/>
           <w:bottom w:w="100" w:type="dxa"/>
           <w:right w:w="100" w:type="dxa"/>
         </w:tblCellMar>
@@ -1455,7 +1455,7 @@
             </w:tcBorders>
             <w:shd w:fill="auto" w:val="clear"/>
             <w:tcMar>
-              <w:left w:w="80" w:type="dxa"/>
+              <w:left w:w="70" w:type="dxa"/>
             </w:tcMar>
           </w:tcPr>
           <w:p>
@@ -1543,7 +1543,7 @@
         <w:tblStyle w:val="Table4"/>
         <w:tblW w:w="9360" w:type="dxa"/>
         <w:jc w:val="left"/>
-        <w:tblInd w:w="-10" w:type="dxa"/>
+        <w:tblInd w:w="-20" w:type="dxa"/>
         <w:tblBorders>
           <w:top w:val="single" w:sz="8" w:space="0" w:color="000001"/>
           <w:left w:val="single" w:sz="8" w:space="0" w:color="000001"/>
@@ -1554,7 +1554,7 @@
         </w:tblBorders>
         <w:tblCellMar>
           <w:top w:w="100" w:type="dxa"/>
-          <w:left w:w="80" w:type="dxa"/>
+          <w:left w:w="70" w:type="dxa"/>
           <w:bottom w:w="100" w:type="dxa"/>
           <w:right w:w="100" w:type="dxa"/>
         </w:tblCellMar>
@@ -1578,7 +1578,7 @@
             </w:tcBorders>
             <w:shd w:fill="auto" w:val="clear"/>
             <w:tcMar>
-              <w:left w:w="80" w:type="dxa"/>
+              <w:left w:w="70" w:type="dxa"/>
             </w:tcMar>
           </w:tcPr>
           <w:p>
@@ -1679,7 +1679,7 @@
         <w:tblStyle w:val="Table5"/>
         <w:tblW w:w="9360" w:type="dxa"/>
         <w:jc w:val="left"/>
-        <w:tblInd w:w="-10" w:type="dxa"/>
+        <w:tblInd w:w="-20" w:type="dxa"/>
         <w:tblBorders>
           <w:top w:val="single" w:sz="8" w:space="0" w:color="000001"/>
           <w:left w:val="single" w:sz="8" w:space="0" w:color="000001"/>
@@ -1690,7 +1690,7 @@
         </w:tblBorders>
         <w:tblCellMar>
           <w:top w:w="100" w:type="dxa"/>
-          <w:left w:w="80" w:type="dxa"/>
+          <w:left w:w="70" w:type="dxa"/>
           <w:bottom w:w="100" w:type="dxa"/>
           <w:right w:w="100" w:type="dxa"/>
         </w:tblCellMar>
@@ -1714,7 +1714,7 @@
             </w:tcBorders>
             <w:shd w:fill="auto" w:val="clear"/>
             <w:tcMar>
-              <w:left w:w="80" w:type="dxa"/>
+              <w:left w:w="70" w:type="dxa"/>
             </w:tcMar>
           </w:tcPr>
           <w:p>
@@ -1803,7 +1803,7 @@
         <w:tblStyle w:val="Table6"/>
         <w:tblW w:w="9360" w:type="dxa"/>
         <w:jc w:val="left"/>
-        <w:tblInd w:w="-10" w:type="dxa"/>
+        <w:tblInd w:w="-20" w:type="dxa"/>
         <w:tblBorders>
           <w:top w:val="single" w:sz="8" w:space="0" w:color="000001"/>
           <w:left w:val="single" w:sz="8" w:space="0" w:color="000001"/>
@@ -1814,7 +1814,7 @@
         </w:tblBorders>
         <w:tblCellMar>
           <w:top w:w="100" w:type="dxa"/>
-          <w:left w:w="80" w:type="dxa"/>
+          <w:left w:w="70" w:type="dxa"/>
           <w:bottom w:w="100" w:type="dxa"/>
           <w:right w:w="100" w:type="dxa"/>
         </w:tblCellMar>
@@ -1838,7 +1838,7 @@
             </w:tcBorders>
             <w:shd w:fill="auto" w:val="clear"/>
             <w:tcMar>
-              <w:left w:w="80" w:type="dxa"/>
+              <w:left w:w="70" w:type="dxa"/>
             </w:tcMar>
           </w:tcPr>
           <w:p>
@@ -1940,7 +1940,7 @@
         <w:tblStyle w:val="Table7"/>
         <w:tblW w:w="9360" w:type="dxa"/>
         <w:jc w:val="left"/>
-        <w:tblInd w:w="-10" w:type="dxa"/>
+        <w:tblInd w:w="-20" w:type="dxa"/>
         <w:tblBorders>
           <w:top w:val="single" w:sz="8" w:space="0" w:color="000001"/>
           <w:left w:val="single" w:sz="8" w:space="0" w:color="000001"/>
@@ -1951,7 +1951,7 @@
         </w:tblBorders>
         <w:tblCellMar>
           <w:top w:w="100" w:type="dxa"/>
-          <w:left w:w="80" w:type="dxa"/>
+          <w:left w:w="70" w:type="dxa"/>
           <w:bottom w:w="100" w:type="dxa"/>
           <w:right w:w="100" w:type="dxa"/>
         </w:tblCellMar>
@@ -1975,7 +1975,7 @@
             </w:tcBorders>
             <w:shd w:fill="auto" w:val="clear"/>
             <w:tcMar>
-              <w:left w:w="80" w:type="dxa"/>
+              <w:left w:w="70" w:type="dxa"/>
             </w:tcMar>
           </w:tcPr>
           <w:p>
@@ -2082,7 +2082,7 @@
         <w:tblStyle w:val="Table8"/>
         <w:tblW w:w="9360" w:type="dxa"/>
         <w:jc w:val="left"/>
-        <w:tblInd w:w="-10" w:type="dxa"/>
+        <w:tblInd w:w="-20" w:type="dxa"/>
         <w:tblBorders>
           <w:top w:val="single" w:sz="8" w:space="0" w:color="000001"/>
           <w:left w:val="single" w:sz="8" w:space="0" w:color="000001"/>
@@ -2093,7 +2093,7 @@
         </w:tblBorders>
         <w:tblCellMar>
           <w:top w:w="100" w:type="dxa"/>
-          <w:left w:w="80" w:type="dxa"/>
+          <w:left w:w="70" w:type="dxa"/>
           <w:bottom w:w="100" w:type="dxa"/>
           <w:right w:w="100" w:type="dxa"/>
         </w:tblCellMar>
@@ -2117,7 +2117,7 @@
             </w:tcBorders>
             <w:shd w:fill="auto" w:val="clear"/>
             <w:tcMar>
-              <w:left w:w="80" w:type="dxa"/>
+              <w:left w:w="70" w:type="dxa"/>
             </w:tcMar>
           </w:tcPr>
           <w:p>
@@ -2443,7 +2443,7 @@
         <w:tblStyle w:val="Table9"/>
         <w:tblW w:w="9360" w:type="dxa"/>
         <w:jc w:val="left"/>
-        <w:tblInd w:w="-10" w:type="dxa"/>
+        <w:tblInd w:w="-20" w:type="dxa"/>
         <w:tblBorders>
           <w:top w:val="single" w:sz="8" w:space="0" w:color="000001"/>
           <w:left w:val="single" w:sz="8" w:space="0" w:color="000001"/>
@@ -2454,7 +2454,7 @@
         </w:tblBorders>
         <w:tblCellMar>
           <w:top w:w="100" w:type="dxa"/>
-          <w:left w:w="80" w:type="dxa"/>
+          <w:left w:w="70" w:type="dxa"/>
           <w:bottom w:w="100" w:type="dxa"/>
           <w:right w:w="100" w:type="dxa"/>
         </w:tblCellMar>
@@ -2478,7 +2478,7 @@
             </w:tcBorders>
             <w:shd w:fill="auto" w:val="clear"/>
             <w:tcMar>
-              <w:left w:w="80" w:type="dxa"/>
+              <w:left w:w="70" w:type="dxa"/>
             </w:tcMar>
           </w:tcPr>
           <w:p>
@@ -2552,7 +2552,7 @@
         <w:tblStyle w:val="Table10"/>
         <w:tblW w:w="9360" w:type="dxa"/>
         <w:jc w:val="left"/>
-        <w:tblInd w:w="-10" w:type="dxa"/>
+        <w:tblInd w:w="-20" w:type="dxa"/>
         <w:tblBorders>
           <w:top w:val="single" w:sz="8" w:space="0" w:color="000001"/>
           <w:left w:val="single" w:sz="8" w:space="0" w:color="000001"/>
@@ -2563,7 +2563,7 @@
         </w:tblBorders>
         <w:tblCellMar>
           <w:top w:w="100" w:type="dxa"/>
-          <w:left w:w="80" w:type="dxa"/>
+          <w:left w:w="70" w:type="dxa"/>
           <w:bottom w:w="100" w:type="dxa"/>
           <w:right w:w="100" w:type="dxa"/>
         </w:tblCellMar>
@@ -2587,7 +2587,7 @@
             </w:tcBorders>
             <w:shd w:fill="auto" w:val="clear"/>
             <w:tcMar>
-              <w:left w:w="80" w:type="dxa"/>
+              <w:left w:w="70" w:type="dxa"/>
             </w:tcMar>
           </w:tcPr>
           <w:p>
@@ -2687,7 +2687,7 @@
         <w:tblStyle w:val="Table11"/>
         <w:tblW w:w="9360" w:type="dxa"/>
         <w:jc w:val="left"/>
-        <w:tblInd w:w="-10" w:type="dxa"/>
+        <w:tblInd w:w="-20" w:type="dxa"/>
         <w:tblBorders>
           <w:top w:val="single" w:sz="8" w:space="0" w:color="000001"/>
           <w:left w:val="single" w:sz="8" w:space="0" w:color="000001"/>
@@ -2698,7 +2698,7 @@
         </w:tblBorders>
         <w:tblCellMar>
           <w:top w:w="100" w:type="dxa"/>
-          <w:left w:w="80" w:type="dxa"/>
+          <w:left w:w="70" w:type="dxa"/>
           <w:bottom w:w="100" w:type="dxa"/>
           <w:right w:w="100" w:type="dxa"/>
         </w:tblCellMar>
@@ -2722,7 +2722,7 @@
             </w:tcBorders>
             <w:shd w:fill="auto" w:val="clear"/>
             <w:tcMar>
-              <w:left w:w="80" w:type="dxa"/>
+              <w:left w:w="70" w:type="dxa"/>
             </w:tcMar>
           </w:tcPr>
           <w:p>
@@ -2845,7 +2845,7 @@
         <w:tblStyle w:val="Table12"/>
         <w:tblW w:w="9360" w:type="dxa"/>
         <w:jc w:val="left"/>
-        <w:tblInd w:w="-10" w:type="dxa"/>
+        <w:tblInd w:w="-20" w:type="dxa"/>
         <w:tblBorders>
           <w:top w:val="single" w:sz="8" w:space="0" w:color="000001"/>
           <w:left w:val="single" w:sz="8" w:space="0" w:color="000001"/>
@@ -2856,7 +2856,7 @@
         </w:tblBorders>
         <w:tblCellMar>
           <w:top w:w="100" w:type="dxa"/>
-          <w:left w:w="80" w:type="dxa"/>
+          <w:left w:w="70" w:type="dxa"/>
           <w:bottom w:w="100" w:type="dxa"/>
           <w:right w:w="100" w:type="dxa"/>
         </w:tblCellMar>
@@ -2880,7 +2880,7 @@
             </w:tcBorders>
             <w:shd w:fill="000000" w:val="clear"/>
             <w:tcMar>
-              <w:left w:w="80" w:type="dxa"/>
+              <w:left w:w="70" w:type="dxa"/>
             </w:tcMar>
           </w:tcPr>
           <w:p>
@@ -3176,7 +3176,7 @@
         <w:tblStyle w:val="Table13"/>
         <w:tblW w:w="9360" w:type="dxa"/>
         <w:jc w:val="left"/>
-        <w:tblInd w:w="-10" w:type="dxa"/>
+        <w:tblInd w:w="-20" w:type="dxa"/>
         <w:tblBorders>
           <w:top w:val="single" w:sz="8" w:space="0" w:color="000001"/>
           <w:left w:val="single" w:sz="8" w:space="0" w:color="000001"/>
@@ -3187,7 +3187,7 @@
         </w:tblBorders>
         <w:tblCellMar>
           <w:top w:w="100" w:type="dxa"/>
-          <w:left w:w="80" w:type="dxa"/>
+          <w:left w:w="70" w:type="dxa"/>
           <w:bottom w:w="100" w:type="dxa"/>
           <w:right w:w="100" w:type="dxa"/>
         </w:tblCellMar>
@@ -3211,7 +3211,7 @@
             </w:tcBorders>
             <w:shd w:fill="auto" w:val="clear"/>
             <w:tcMar>
-              <w:left w:w="80" w:type="dxa"/>
+              <w:left w:w="70" w:type="dxa"/>
             </w:tcMar>
           </w:tcPr>
           <w:p>
@@ -3269,7 +3269,7 @@
         <w:tblStyle w:val="Table14"/>
         <w:tblW w:w="9360" w:type="dxa"/>
         <w:jc w:val="left"/>
-        <w:tblInd w:w="-10" w:type="dxa"/>
+        <w:tblInd w:w="-20" w:type="dxa"/>
         <w:tblBorders>
           <w:top w:val="single" w:sz="8" w:space="0" w:color="000001"/>
           <w:left w:val="single" w:sz="8" w:space="0" w:color="000001"/>
@@ -3280,7 +3280,7 @@
         </w:tblBorders>
         <w:tblCellMar>
           <w:top w:w="100" w:type="dxa"/>
-          <w:left w:w="80" w:type="dxa"/>
+          <w:left w:w="70" w:type="dxa"/>
           <w:bottom w:w="100" w:type="dxa"/>
           <w:right w:w="100" w:type="dxa"/>
         </w:tblCellMar>
@@ -3304,7 +3304,7 @@
             </w:tcBorders>
             <w:shd w:fill="auto" w:val="clear"/>
             <w:tcMar>
-              <w:left w:w="80" w:type="dxa"/>
+              <w:left w:w="70" w:type="dxa"/>
             </w:tcMar>
           </w:tcPr>
           <w:p>
@@ -3489,7 +3489,7 @@
         <w:tblStyle w:val="Table15"/>
         <w:tblW w:w="9360" w:type="dxa"/>
         <w:jc w:val="left"/>
-        <w:tblInd w:w="-10" w:type="dxa"/>
+        <w:tblInd w:w="-20" w:type="dxa"/>
         <w:tblBorders>
           <w:top w:val="single" w:sz="8" w:space="0" w:color="000001"/>
           <w:left w:val="single" w:sz="8" w:space="0" w:color="000001"/>
@@ -3500,7 +3500,7 @@
         </w:tblBorders>
         <w:tblCellMar>
           <w:top w:w="100" w:type="dxa"/>
-          <w:left w:w="80" w:type="dxa"/>
+          <w:left w:w="70" w:type="dxa"/>
           <w:bottom w:w="100" w:type="dxa"/>
           <w:right w:w="100" w:type="dxa"/>
         </w:tblCellMar>
@@ -3524,7 +3524,7 @@
             </w:tcBorders>
             <w:shd w:fill="auto" w:val="clear"/>
             <w:tcMar>
-              <w:left w:w="80" w:type="dxa"/>
+              <w:left w:w="70" w:type="dxa"/>
             </w:tcMar>
           </w:tcPr>
           <w:p>
@@ -3588,7 +3588,7 @@
         <w:tblStyle w:val="Table16"/>
         <w:tblW w:w="9360" w:type="dxa"/>
         <w:jc w:val="left"/>
-        <w:tblInd w:w="-10" w:type="dxa"/>
+        <w:tblInd w:w="-20" w:type="dxa"/>
         <w:tblBorders>
           <w:top w:val="single" w:sz="8" w:space="0" w:color="000001"/>
           <w:left w:val="single" w:sz="8" w:space="0" w:color="000001"/>
@@ -3599,7 +3599,7 @@
         </w:tblBorders>
         <w:tblCellMar>
           <w:top w:w="100" w:type="dxa"/>
-          <w:left w:w="80" w:type="dxa"/>
+          <w:left w:w="70" w:type="dxa"/>
           <w:bottom w:w="100" w:type="dxa"/>
           <w:right w:w="100" w:type="dxa"/>
         </w:tblCellMar>
@@ -3623,7 +3623,7 @@
             </w:tcBorders>
             <w:shd w:fill="auto" w:val="clear"/>
             <w:tcMar>
-              <w:left w:w="80" w:type="dxa"/>
+              <w:left w:w="70" w:type="dxa"/>
             </w:tcMar>
           </w:tcPr>
           <w:p>
@@ -3936,7 +3936,7 @@
         <w:tblStyle w:val="Table17"/>
         <w:tblW w:w="9360" w:type="dxa"/>
         <w:jc w:val="left"/>
-        <w:tblInd w:w="-10" w:type="dxa"/>
+        <w:tblInd w:w="-20" w:type="dxa"/>
         <w:tblBorders>
           <w:top w:val="single" w:sz="8" w:space="0" w:color="000001"/>
           <w:left w:val="single" w:sz="8" w:space="0" w:color="000001"/>
@@ -3947,7 +3947,7 @@
         </w:tblBorders>
         <w:tblCellMar>
           <w:top w:w="100" w:type="dxa"/>
-          <w:left w:w="80" w:type="dxa"/>
+          <w:left w:w="70" w:type="dxa"/>
           <w:bottom w:w="100" w:type="dxa"/>
           <w:right w:w="100" w:type="dxa"/>
         </w:tblCellMar>
@@ -3971,7 +3971,7 @@
             </w:tcBorders>
             <w:shd w:fill="auto" w:val="clear"/>
             <w:tcMar>
-              <w:left w:w="80" w:type="dxa"/>
+              <w:left w:w="70" w:type="dxa"/>
             </w:tcMar>
           </w:tcPr>
           <w:p>
@@ -4022,7 +4022,7 @@
         <w:tblStyle w:val="Table18"/>
         <w:tblW w:w="9360" w:type="dxa"/>
         <w:jc w:val="left"/>
-        <w:tblInd w:w="-10" w:type="dxa"/>
+        <w:tblInd w:w="-20" w:type="dxa"/>
         <w:tblBorders>
           <w:top w:val="single" w:sz="8" w:space="0" w:color="000001"/>
           <w:left w:val="single" w:sz="8" w:space="0" w:color="000001"/>
@@ -4033,7 +4033,7 @@
         </w:tblBorders>
         <w:tblCellMar>
           <w:top w:w="100" w:type="dxa"/>
-          <w:left w:w="80" w:type="dxa"/>
+          <w:left w:w="70" w:type="dxa"/>
           <w:bottom w:w="100" w:type="dxa"/>
           <w:right w:w="100" w:type="dxa"/>
         </w:tblCellMar>
@@ -4057,7 +4057,7 @@
             </w:tcBorders>
             <w:shd w:fill="000000" w:val="clear"/>
             <w:tcMar>
-              <w:left w:w="80" w:type="dxa"/>
+              <w:left w:w="70" w:type="dxa"/>
             </w:tcMar>
           </w:tcPr>
           <w:p>
@@ -4275,7 +4275,7 @@
         <w:tblStyle w:val="Table19"/>
         <w:tblW w:w="9360" w:type="dxa"/>
         <w:jc w:val="left"/>
-        <w:tblInd w:w="-10" w:type="dxa"/>
+        <w:tblInd w:w="-20" w:type="dxa"/>
         <w:tblBorders>
           <w:top w:val="single" w:sz="8" w:space="0" w:color="000001"/>
           <w:left w:val="single" w:sz="8" w:space="0" w:color="000001"/>
@@ -4286,7 +4286,7 @@
         </w:tblBorders>
         <w:tblCellMar>
           <w:top w:w="100" w:type="dxa"/>
-          <w:left w:w="80" w:type="dxa"/>
+          <w:left w:w="70" w:type="dxa"/>
           <w:bottom w:w="100" w:type="dxa"/>
           <w:right w:w="100" w:type="dxa"/>
         </w:tblCellMar>
@@ -4310,7 +4310,7 @@
             </w:tcBorders>
             <w:shd w:fill="auto" w:val="clear"/>
             <w:tcMar>
-              <w:left w:w="80" w:type="dxa"/>
+              <w:left w:w="70" w:type="dxa"/>
             </w:tcMar>
           </w:tcPr>
           <w:p>
@@ -4361,7 +4361,7 @@
         <w:tblStyle w:val="Table20"/>
         <w:tblW w:w="9360" w:type="dxa"/>
         <w:jc w:val="left"/>
-        <w:tblInd w:w="-10" w:type="dxa"/>
+        <w:tblInd w:w="-20" w:type="dxa"/>
         <w:tblBorders>
           <w:top w:val="single" w:sz="8" w:space="0" w:color="000001"/>
           <w:left w:val="single" w:sz="8" w:space="0" w:color="000001"/>
@@ -4372,7 +4372,7 @@
         </w:tblBorders>
         <w:tblCellMar>
           <w:top w:w="100" w:type="dxa"/>
-          <w:left w:w="80" w:type="dxa"/>
+          <w:left w:w="70" w:type="dxa"/>
           <w:bottom w:w="100" w:type="dxa"/>
           <w:right w:w="100" w:type="dxa"/>
         </w:tblCellMar>
@@ -4396,7 +4396,7 @@
             </w:tcBorders>
             <w:shd w:fill="000000" w:val="clear"/>
             <w:tcMar>
-              <w:left w:w="80" w:type="dxa"/>
+              <w:left w:w="70" w:type="dxa"/>
             </w:tcMar>
           </w:tcPr>
           <w:p>
@@ -4543,7 +4543,7 @@
         <w:tblStyle w:val="Table21"/>
         <w:tblW w:w="9360" w:type="dxa"/>
         <w:jc w:val="left"/>
-        <w:tblInd w:w="-10" w:type="dxa"/>
+        <w:tblInd w:w="-20" w:type="dxa"/>
         <w:tblBorders>
           <w:top w:val="single" w:sz="8" w:space="0" w:color="000001"/>
           <w:left w:val="single" w:sz="8" w:space="0" w:color="000001"/>
@@ -4554,7 +4554,7 @@
         </w:tblBorders>
         <w:tblCellMar>
           <w:top w:w="100" w:type="dxa"/>
-          <w:left w:w="80" w:type="dxa"/>
+          <w:left w:w="70" w:type="dxa"/>
           <w:bottom w:w="100" w:type="dxa"/>
           <w:right w:w="100" w:type="dxa"/>
         </w:tblCellMar>
@@ -4578,7 +4578,7 @@
             </w:tcBorders>
             <w:shd w:fill="auto" w:val="clear"/>
             <w:tcMar>
-              <w:left w:w="80" w:type="dxa"/>
+              <w:left w:w="70" w:type="dxa"/>
             </w:tcMar>
           </w:tcPr>
           <w:p>
@@ -4619,7 +4619,7 @@
         <w:tblStyle w:val="Table22"/>
         <w:tblW w:w="9360" w:type="dxa"/>
         <w:jc w:val="left"/>
-        <w:tblInd w:w="-10" w:type="dxa"/>
+        <w:tblInd w:w="-20" w:type="dxa"/>
         <w:tblBorders>
           <w:top w:val="single" w:sz="8" w:space="0" w:color="000001"/>
           <w:left w:val="single" w:sz="8" w:space="0" w:color="000001"/>
@@ -4630,7 +4630,7 @@
         </w:tblBorders>
         <w:tblCellMar>
           <w:top w:w="100" w:type="dxa"/>
-          <w:left w:w="80" w:type="dxa"/>
+          <w:left w:w="70" w:type="dxa"/>
           <w:bottom w:w="100" w:type="dxa"/>
           <w:right w:w="100" w:type="dxa"/>
         </w:tblCellMar>
@@ -4654,7 +4654,7 @@
             </w:tcBorders>
             <w:shd w:fill="000000" w:val="clear"/>
             <w:tcMar>
-              <w:left w:w="80" w:type="dxa"/>
+              <w:left w:w="70" w:type="dxa"/>
             </w:tcMar>
           </w:tcPr>
           <w:p>
@@ -4713,7 +4713,10 @@
         </w:rPr>
       </w:pPr>
       <w:r>
-        <w:rPr/>
+        <w:rPr>
+          <w:sz w:val="28"/>
+          <w:szCs w:val="28"/>
+        </w:rPr>
       </w:r>
     </w:p>
     <w:p>
@@ -4738,39 +4741,7 @@
           <w:szCs w:val="28"/>
           <w:highlight w:val="yellow"/>
         </w:rPr>
-        <w:t xml:space="preserve">:   after </w:t>
-      </w:r>
-      <w:r>
-        <w:rPr>
-          <w:sz w:val="28"/>
-          <w:szCs w:val="28"/>
-          <w:highlight w:val="yellow"/>
-        </w:rPr>
-        <w:t xml:space="preserve">I </w:t>
-      </w:r>
-      <w:r>
-        <w:rPr>
-          <w:sz w:val="28"/>
-          <w:szCs w:val="28"/>
-          <w:highlight w:val="yellow"/>
-        </w:rPr>
-        <w:t>reboot</w:t>
-      </w:r>
-      <w:r>
-        <w:rPr>
-          <w:sz w:val="28"/>
-          <w:szCs w:val="28"/>
-          <w:highlight w:val="yellow"/>
-        </w:rPr>
-        <w:t>ed at the end of the day</w:t>
-      </w:r>
-      <w:r>
-        <w:rPr>
-          <w:sz w:val="28"/>
-          <w:szCs w:val="28"/>
-          <w:highlight w:val="yellow"/>
-        </w:rPr>
-        <w:t xml:space="preserve">, I had to run this the next morning with </w:t>
+        <w:t xml:space="preserve">:   after I rebooted at the end of the day, I had to run this the next morning with </w:t>
       </w:r>
     </w:p>
     <w:p>
@@ -4839,7 +4810,7 @@
         <w:tblStyle w:val="Table23"/>
         <w:tblW w:w="9360" w:type="dxa"/>
         <w:jc w:val="left"/>
-        <w:tblInd w:w="-10" w:type="dxa"/>
+        <w:tblInd w:w="-20" w:type="dxa"/>
         <w:tblBorders>
           <w:top w:val="single" w:sz="8" w:space="0" w:color="000001"/>
           <w:left w:val="single" w:sz="8" w:space="0" w:color="000001"/>
@@ -4850,7 +4821,7 @@
         </w:tblBorders>
         <w:tblCellMar>
           <w:top w:w="100" w:type="dxa"/>
-          <w:left w:w="80" w:type="dxa"/>
+          <w:left w:w="70" w:type="dxa"/>
           <w:bottom w:w="100" w:type="dxa"/>
           <w:right w:w="100" w:type="dxa"/>
         </w:tblCellMar>
@@ -4874,7 +4845,7 @@
             </w:tcBorders>
             <w:shd w:fill="auto" w:val="clear"/>
             <w:tcMar>
-              <w:left w:w="80" w:type="dxa"/>
+              <w:left w:w="70" w:type="dxa"/>
             </w:tcMar>
           </w:tcPr>
           <w:p>
@@ -4917,7 +4888,7 @@
         <w:tblStyle w:val="Table24"/>
         <w:tblW w:w="9360" w:type="dxa"/>
         <w:jc w:val="left"/>
-        <w:tblInd w:w="-10" w:type="dxa"/>
+        <w:tblInd w:w="-20" w:type="dxa"/>
         <w:tblBorders>
           <w:top w:val="single" w:sz="8" w:space="0" w:color="000001"/>
           <w:left w:val="single" w:sz="8" w:space="0" w:color="000001"/>
@@ -4928,7 +4899,7 @@
         </w:tblBorders>
         <w:tblCellMar>
           <w:top w:w="100" w:type="dxa"/>
-          <w:left w:w="80" w:type="dxa"/>
+          <w:left w:w="70" w:type="dxa"/>
           <w:bottom w:w="100" w:type="dxa"/>
           <w:right w:w="100" w:type="dxa"/>
         </w:tblCellMar>
@@ -4952,7 +4923,7 @@
             </w:tcBorders>
             <w:shd w:fill="000000" w:val="clear"/>
             <w:tcMar>
-              <w:left w:w="80" w:type="dxa"/>
+              <w:left w:w="70" w:type="dxa"/>
             </w:tcMar>
           </w:tcPr>
           <w:p>
@@ -5053,7 +5024,7 @@
         <w:tblStyle w:val="Table25"/>
         <w:tblW w:w="9360" w:type="dxa"/>
         <w:jc w:val="left"/>
-        <w:tblInd w:w="-10" w:type="dxa"/>
+        <w:tblInd w:w="-20" w:type="dxa"/>
         <w:tblBorders>
           <w:top w:val="single" w:sz="8" w:space="0" w:color="000001"/>
           <w:left w:val="single" w:sz="8" w:space="0" w:color="000001"/>
@@ -5064,7 +5035,7 @@
         </w:tblBorders>
         <w:tblCellMar>
           <w:top w:w="100" w:type="dxa"/>
-          <w:left w:w="80" w:type="dxa"/>
+          <w:left w:w="70" w:type="dxa"/>
           <w:bottom w:w="100" w:type="dxa"/>
           <w:right w:w="100" w:type="dxa"/>
         </w:tblCellMar>
@@ -5088,7 +5059,7 @@
             </w:tcBorders>
             <w:shd w:fill="auto" w:val="clear"/>
             <w:tcMar>
-              <w:left w:w="80" w:type="dxa"/>
+              <w:left w:w="70" w:type="dxa"/>
             </w:tcMar>
           </w:tcPr>
           <w:p>
@@ -5129,7 +5100,7 @@
         <w:tblStyle w:val="Table26"/>
         <w:tblW w:w="10350" w:type="dxa"/>
         <w:jc w:val="left"/>
-        <w:tblInd w:w="-480" w:type="dxa"/>
+        <w:tblInd w:w="-490" w:type="dxa"/>
         <w:tblBorders>
           <w:top w:val="single" w:sz="8" w:space="0" w:color="000001"/>
           <w:left w:val="single" w:sz="8" w:space="0" w:color="000001"/>
@@ -5140,7 +5111,7 @@
         </w:tblBorders>
         <w:tblCellMar>
           <w:top w:w="100" w:type="dxa"/>
-          <w:left w:w="80" w:type="dxa"/>
+          <w:left w:w="70" w:type="dxa"/>
           <w:bottom w:w="100" w:type="dxa"/>
           <w:right w:w="100" w:type="dxa"/>
         </w:tblCellMar>
@@ -5164,7 +5135,7 @@
             </w:tcBorders>
             <w:shd w:fill="000000" w:val="clear"/>
             <w:tcMar>
-              <w:left w:w="80" w:type="dxa"/>
+              <w:left w:w="70" w:type="dxa"/>
             </w:tcMar>
           </w:tcPr>
           <w:p>
@@ -5350,7 +5321,7 @@
         <w:tblStyle w:val="Table27"/>
         <w:tblW w:w="9360" w:type="dxa"/>
         <w:jc w:val="left"/>
-        <w:tblInd w:w="-10" w:type="dxa"/>
+        <w:tblInd w:w="-20" w:type="dxa"/>
         <w:tblBorders>
           <w:top w:val="single" w:sz="8" w:space="0" w:color="000001"/>
           <w:left w:val="single" w:sz="8" w:space="0" w:color="000001"/>
@@ -5361,7 +5332,7 @@
         </w:tblBorders>
         <w:tblCellMar>
           <w:top w:w="100" w:type="dxa"/>
-          <w:left w:w="80" w:type="dxa"/>
+          <w:left w:w="70" w:type="dxa"/>
           <w:bottom w:w="100" w:type="dxa"/>
           <w:right w:w="100" w:type="dxa"/>
         </w:tblCellMar>
@@ -5385,7 +5356,7 @@
             </w:tcBorders>
             <w:shd w:fill="auto" w:val="clear"/>
             <w:tcMar>
-              <w:left w:w="80" w:type="dxa"/>
+              <w:left w:w="70" w:type="dxa"/>
             </w:tcMar>
           </w:tcPr>
           <w:p>
@@ -5426,7 +5397,7 @@
         <w:tblStyle w:val="Table28"/>
         <w:tblW w:w="9360" w:type="dxa"/>
         <w:jc w:val="left"/>
-        <w:tblInd w:w="-10" w:type="dxa"/>
+        <w:tblInd w:w="-20" w:type="dxa"/>
         <w:tblBorders>
           <w:top w:val="single" w:sz="8" w:space="0" w:color="000001"/>
           <w:left w:val="single" w:sz="8" w:space="0" w:color="000001"/>
@@ -5437,7 +5408,7 @@
         </w:tblBorders>
         <w:tblCellMar>
           <w:top w:w="100" w:type="dxa"/>
-          <w:left w:w="80" w:type="dxa"/>
+          <w:left w:w="70" w:type="dxa"/>
           <w:bottom w:w="100" w:type="dxa"/>
           <w:right w:w="100" w:type="dxa"/>
         </w:tblCellMar>
@@ -5461,7 +5432,7 @@
             </w:tcBorders>
             <w:shd w:fill="000000" w:val="clear"/>
             <w:tcMar>
-              <w:left w:w="80" w:type="dxa"/>
+              <w:left w:w="70" w:type="dxa"/>
             </w:tcMar>
           </w:tcPr>
           <w:p>
@@ -5686,14 +5657,7 @@
           <w:color w:val="CC0000"/>
           <w:u w:val="none"/>
         </w:rPr>
-        <w:t xml:space="preserve">Task </w:t>
-      </w:r>
-      <w:r>
-        <w:rPr>
-          <w:color w:val="CC0000"/>
-          <w:u w:val="none"/>
-        </w:rPr>
-        <w:t>2</w:t>
+        <w:t>Task 2</w:t>
       </w:r>
       <w:bookmarkEnd w:id="14"/>
       <w:r>
@@ -5751,7 +5715,7 @@
         <w:tblStyle w:val="Table29"/>
         <w:tblW w:w="9360" w:type="dxa"/>
         <w:jc w:val="left"/>
-        <w:tblInd w:w="-10" w:type="dxa"/>
+        <w:tblInd w:w="-20" w:type="dxa"/>
         <w:tblBorders>
           <w:top w:val="single" w:sz="8" w:space="0" w:color="000001"/>
           <w:left w:val="single" w:sz="8" w:space="0" w:color="000001"/>
@@ -5762,7 +5726,7 @@
         </w:tblBorders>
         <w:tblCellMar>
           <w:top w:w="100" w:type="dxa"/>
-          <w:left w:w="80" w:type="dxa"/>
+          <w:left w:w="70" w:type="dxa"/>
           <w:bottom w:w="100" w:type="dxa"/>
           <w:right w:w="100" w:type="dxa"/>
         </w:tblCellMar>
@@ -5786,7 +5750,7 @@
             </w:tcBorders>
             <w:shd w:fill="auto" w:val="clear"/>
             <w:tcMar>
-              <w:left w:w="80" w:type="dxa"/>
+              <w:left w:w="70" w:type="dxa"/>
             </w:tcMar>
           </w:tcPr>
           <w:p>
@@ -5921,7 +5885,7 @@
         <w:tblStyle w:val="Table30"/>
         <w:tblW w:w="9360" w:type="dxa"/>
         <w:jc w:val="left"/>
-        <w:tblInd w:w="-10" w:type="dxa"/>
+        <w:tblInd w:w="-20" w:type="dxa"/>
         <w:tblBorders>
           <w:top w:val="single" w:sz="8" w:space="0" w:color="000001"/>
           <w:left w:val="single" w:sz="8" w:space="0" w:color="000001"/>
@@ -5932,7 +5896,7 @@
         </w:tblBorders>
         <w:tblCellMar>
           <w:top w:w="100" w:type="dxa"/>
-          <w:left w:w="80" w:type="dxa"/>
+          <w:left w:w="70" w:type="dxa"/>
           <w:bottom w:w="100" w:type="dxa"/>
           <w:right w:w="100" w:type="dxa"/>
         </w:tblCellMar>
@@ -5956,7 +5920,7 @@
             </w:tcBorders>
             <w:shd w:fill="auto" w:val="clear"/>
             <w:tcMar>
-              <w:left w:w="80" w:type="dxa"/>
+              <w:left w:w="70" w:type="dxa"/>
             </w:tcMar>
           </w:tcPr>
           <w:p>
@@ -6030,7 +5994,7 @@
         <w:tblStyle w:val="Table31"/>
         <w:tblW w:w="9360" w:type="dxa"/>
         <w:jc w:val="left"/>
-        <w:tblInd w:w="-10" w:type="dxa"/>
+        <w:tblInd w:w="-20" w:type="dxa"/>
         <w:tblBorders>
           <w:top w:val="single" w:sz="8" w:space="0" w:color="000001"/>
           <w:left w:val="single" w:sz="8" w:space="0" w:color="000001"/>
@@ -6041,7 +6005,7 @@
         </w:tblBorders>
         <w:tblCellMar>
           <w:top w:w="100" w:type="dxa"/>
-          <w:left w:w="80" w:type="dxa"/>
+          <w:left w:w="70" w:type="dxa"/>
           <w:bottom w:w="100" w:type="dxa"/>
           <w:right w:w="100" w:type="dxa"/>
         </w:tblCellMar>
@@ -6065,7 +6029,7 @@
             </w:tcBorders>
             <w:shd w:fill="auto" w:val="clear"/>
             <w:tcMar>
-              <w:left w:w="80" w:type="dxa"/>
+              <w:left w:w="70" w:type="dxa"/>
             </w:tcMar>
           </w:tcPr>
           <w:p>
@@ -6337,7 +6301,7 @@
         <w:tblStyle w:val="Table32"/>
         <w:tblW w:w="9360" w:type="dxa"/>
         <w:jc w:val="left"/>
-        <w:tblInd w:w="-10" w:type="dxa"/>
+        <w:tblInd w:w="-20" w:type="dxa"/>
         <w:tblBorders>
           <w:top w:val="single" w:sz="8" w:space="0" w:color="000001"/>
           <w:left w:val="single" w:sz="8" w:space="0" w:color="000001"/>
@@ -6348,7 +6312,7 @@
         </w:tblBorders>
         <w:tblCellMar>
           <w:top w:w="100" w:type="dxa"/>
-          <w:left w:w="80" w:type="dxa"/>
+          <w:left w:w="70" w:type="dxa"/>
           <w:bottom w:w="100" w:type="dxa"/>
           <w:right w:w="100" w:type="dxa"/>
         </w:tblCellMar>
@@ -6372,7 +6336,7 @@
             </w:tcBorders>
             <w:shd w:fill="auto" w:val="clear"/>
             <w:tcMar>
-              <w:left w:w="80" w:type="dxa"/>
+              <w:left w:w="70" w:type="dxa"/>
             </w:tcMar>
           </w:tcPr>
           <w:p>
@@ -6434,7 +6398,7 @@
         <w:tblStyle w:val="Table33"/>
         <w:tblW w:w="9360" w:type="dxa"/>
         <w:jc w:val="left"/>
-        <w:tblInd w:w="-10" w:type="dxa"/>
+        <w:tblInd w:w="-20" w:type="dxa"/>
         <w:tblBorders>
           <w:top w:val="single" w:sz="8" w:space="0" w:color="000001"/>
           <w:left w:val="single" w:sz="8" w:space="0" w:color="000001"/>
@@ -6445,7 +6409,7 @@
         </w:tblBorders>
         <w:tblCellMar>
           <w:top w:w="100" w:type="dxa"/>
-          <w:left w:w="80" w:type="dxa"/>
+          <w:left w:w="70" w:type="dxa"/>
           <w:bottom w:w="100" w:type="dxa"/>
           <w:right w:w="100" w:type="dxa"/>
         </w:tblCellMar>
@@ -6469,7 +6433,7 @@
             </w:tcBorders>
             <w:shd w:fill="auto" w:val="clear"/>
             <w:tcMar>
-              <w:left w:w="80" w:type="dxa"/>
+              <w:left w:w="70" w:type="dxa"/>
             </w:tcMar>
           </w:tcPr>
           <w:p>
@@ -6527,7 +6491,10 @@
         </w:rPr>
       </w:pPr>
       <w:r>
-        <w:rPr/>
+        <w:rPr>
+          <w:sz w:val="28"/>
+          <w:szCs w:val="28"/>
+        </w:rPr>
       </w:r>
     </w:p>
     <w:p>
@@ -6544,29 +6511,7 @@
           <w:szCs w:val="28"/>
           <w:u w:val="none"/>
         </w:rPr>
-        <w:t xml:space="preserve">Task </w:t>
-      </w:r>
-      <w:r>
-        <w:rPr>
-          <w:b/>
-          <w:bCs/>
-          <w:color w:val="CC0000"/>
-          <w:sz w:val="28"/>
-          <w:szCs w:val="28"/>
-          <w:u w:val="none"/>
-        </w:rPr>
-        <w:t>3</w:t>
-      </w:r>
-      <w:r>
-        <w:rPr>
-          <w:b/>
-          <w:bCs/>
-          <w:color w:val="CC0000"/>
-          <w:sz w:val="28"/>
-          <w:szCs w:val="28"/>
-          <w:u w:val="none"/>
-        </w:rPr>
-        <w:t xml:space="preserve"> DONE</w:t>
+        <w:t>Task 3 DONE</w:t>
       </w:r>
       <w:r>
         <w:rPr>
@@ -6648,7 +6593,7 @@
         <w:tblStyle w:val="Table34"/>
         <w:tblW w:w="9360" w:type="dxa"/>
         <w:jc w:val="left"/>
-        <w:tblInd w:w="-10" w:type="dxa"/>
+        <w:tblInd w:w="-20" w:type="dxa"/>
         <w:tblBorders>
           <w:top w:val="single" w:sz="8" w:space="0" w:color="000001"/>
           <w:left w:val="single" w:sz="8" w:space="0" w:color="000001"/>
@@ -6659,7 +6604,7 @@
         </w:tblBorders>
         <w:tblCellMar>
           <w:top w:w="100" w:type="dxa"/>
-          <w:left w:w="80" w:type="dxa"/>
+          <w:left w:w="70" w:type="dxa"/>
           <w:bottom w:w="100" w:type="dxa"/>
           <w:right w:w="100" w:type="dxa"/>
         </w:tblCellMar>
@@ -6683,7 +6628,7 @@
             </w:tcBorders>
             <w:shd w:fill="auto" w:val="clear"/>
             <w:tcMar>
-              <w:left w:w="80" w:type="dxa"/>
+              <w:left w:w="70" w:type="dxa"/>
             </w:tcMar>
           </w:tcPr>
           <w:p>
@@ -6719,7 +6664,7 @@
         <w:tblStyle w:val="Table35"/>
         <w:tblW w:w="9360" w:type="dxa"/>
         <w:jc w:val="left"/>
-        <w:tblInd w:w="-10" w:type="dxa"/>
+        <w:tblInd w:w="-20" w:type="dxa"/>
         <w:tblBorders>
           <w:top w:val="single" w:sz="8" w:space="0" w:color="000001"/>
           <w:left w:val="single" w:sz="8" w:space="0" w:color="000001"/>
@@ -6730,7 +6675,7 @@
         </w:tblBorders>
         <w:tblCellMar>
           <w:top w:w="100" w:type="dxa"/>
-          <w:left w:w="80" w:type="dxa"/>
+          <w:left w:w="70" w:type="dxa"/>
           <w:bottom w:w="100" w:type="dxa"/>
           <w:right w:w="100" w:type="dxa"/>
         </w:tblCellMar>
@@ -6754,7 +6699,7 @@
             </w:tcBorders>
             <w:shd w:fill="000000" w:val="clear"/>
             <w:tcMar>
-              <w:left w:w="80" w:type="dxa"/>
+              <w:left w:w="70" w:type="dxa"/>
             </w:tcMar>
           </w:tcPr>
           <w:p>
@@ -6861,7 +6806,7 @@
         <w:tblStyle w:val="Table36"/>
         <w:tblW w:w="9360" w:type="dxa"/>
         <w:jc w:val="left"/>
-        <w:tblInd w:w="-10" w:type="dxa"/>
+        <w:tblInd w:w="-20" w:type="dxa"/>
         <w:tblBorders>
           <w:top w:val="single" w:sz="8" w:space="0" w:color="000001"/>
           <w:left w:val="single" w:sz="8" w:space="0" w:color="000001"/>
@@ -6872,7 +6817,7 @@
         </w:tblBorders>
         <w:tblCellMar>
           <w:top w:w="100" w:type="dxa"/>
-          <w:left w:w="80" w:type="dxa"/>
+          <w:left w:w="70" w:type="dxa"/>
           <w:bottom w:w="100" w:type="dxa"/>
           <w:right w:w="100" w:type="dxa"/>
         </w:tblCellMar>
@@ -6896,7 +6841,7 @@
             </w:tcBorders>
             <w:shd w:fill="auto" w:val="clear"/>
             <w:tcMar>
-              <w:left w:w="80" w:type="dxa"/>
+              <w:left w:w="70" w:type="dxa"/>
             </w:tcMar>
           </w:tcPr>
           <w:p>
@@ -6948,7 +6893,7 @@
         <w:tblStyle w:val="Table37"/>
         <w:tblW w:w="9360" w:type="dxa"/>
         <w:jc w:val="left"/>
-        <w:tblInd w:w="-10" w:type="dxa"/>
+        <w:tblInd w:w="-20" w:type="dxa"/>
         <w:tblBorders>
           <w:top w:val="single" w:sz="8" w:space="0" w:color="000001"/>
           <w:left w:val="single" w:sz="8" w:space="0" w:color="000001"/>
@@ -6959,7 +6904,7 @@
         </w:tblBorders>
         <w:tblCellMar>
           <w:top w:w="100" w:type="dxa"/>
-          <w:left w:w="80" w:type="dxa"/>
+          <w:left w:w="70" w:type="dxa"/>
           <w:bottom w:w="100" w:type="dxa"/>
           <w:right w:w="100" w:type="dxa"/>
         </w:tblCellMar>
@@ -6983,7 +6928,7 @@
             </w:tcBorders>
             <w:shd w:fill="000000" w:val="clear"/>
             <w:tcMar>
-              <w:left w:w="80" w:type="dxa"/>
+              <w:left w:w="70" w:type="dxa"/>
             </w:tcMar>
           </w:tcPr>
           <w:p>
@@ -7043,7 +6988,7 @@
         <w:tblStyle w:val="Table38"/>
         <w:tblW w:w="9360" w:type="dxa"/>
         <w:jc w:val="left"/>
-        <w:tblInd w:w="-10" w:type="dxa"/>
+        <w:tblInd w:w="-20" w:type="dxa"/>
         <w:tblBorders>
           <w:top w:val="single" w:sz="8" w:space="0" w:color="000001"/>
           <w:left w:val="single" w:sz="8" w:space="0" w:color="000001"/>
@@ -7054,7 +6999,7 @@
         </w:tblBorders>
         <w:tblCellMar>
           <w:top w:w="100" w:type="dxa"/>
-          <w:left w:w="80" w:type="dxa"/>
+          <w:left w:w="70" w:type="dxa"/>
           <w:bottom w:w="100" w:type="dxa"/>
           <w:right w:w="100" w:type="dxa"/>
         </w:tblCellMar>
@@ -7078,7 +7023,7 @@
             </w:tcBorders>
             <w:shd w:fill="auto" w:val="clear"/>
             <w:tcMar>
-              <w:left w:w="80" w:type="dxa"/>
+              <w:left w:w="70" w:type="dxa"/>
             </w:tcMar>
           </w:tcPr>
           <w:p>
@@ -7119,7 +7064,7 @@
         <w:tblStyle w:val="Table39"/>
         <w:tblW w:w="9360" w:type="dxa"/>
         <w:jc w:val="left"/>
-        <w:tblInd w:w="-10" w:type="dxa"/>
+        <w:tblInd w:w="-20" w:type="dxa"/>
         <w:tblBorders>
           <w:top w:val="single" w:sz="8" w:space="0" w:color="000001"/>
           <w:left w:val="single" w:sz="8" w:space="0" w:color="000001"/>
@@ -7130,7 +7075,7 @@
         </w:tblBorders>
         <w:tblCellMar>
           <w:top w:w="100" w:type="dxa"/>
-          <w:left w:w="80" w:type="dxa"/>
+          <w:left w:w="70" w:type="dxa"/>
           <w:bottom w:w="100" w:type="dxa"/>
           <w:right w:w="100" w:type="dxa"/>
         </w:tblCellMar>
@@ -7154,7 +7099,7 @@
             </w:tcBorders>
             <w:shd w:fill="000000" w:val="clear"/>
             <w:tcMar>
-              <w:left w:w="80" w:type="dxa"/>
+              <w:left w:w="70" w:type="dxa"/>
             </w:tcMar>
           </w:tcPr>
           <w:p>
@@ -7218,7 +7163,7 @@
         <w:tblStyle w:val="Table40"/>
         <w:tblW w:w="9360" w:type="dxa"/>
         <w:jc w:val="left"/>
-        <w:tblInd w:w="-10" w:type="dxa"/>
+        <w:tblInd w:w="-20" w:type="dxa"/>
         <w:tblBorders>
           <w:top w:val="single" w:sz="8" w:space="0" w:color="000001"/>
           <w:left w:val="single" w:sz="8" w:space="0" w:color="000001"/>
@@ -7229,7 +7174,7 @@
         </w:tblBorders>
         <w:tblCellMar>
           <w:top w:w="100" w:type="dxa"/>
-          <w:left w:w="80" w:type="dxa"/>
+          <w:left w:w="70" w:type="dxa"/>
           <w:bottom w:w="100" w:type="dxa"/>
           <w:right w:w="100" w:type="dxa"/>
         </w:tblCellMar>
@@ -7253,7 +7198,7 @@
             </w:tcBorders>
             <w:shd w:fill="auto" w:val="clear"/>
             <w:tcMar>
-              <w:left w:w="80" w:type="dxa"/>
+              <w:left w:w="70" w:type="dxa"/>
             </w:tcMar>
           </w:tcPr>
           <w:p>
@@ -7289,7 +7234,7 @@
         <w:tblStyle w:val="Table41"/>
         <w:tblW w:w="9360" w:type="dxa"/>
         <w:jc w:val="left"/>
-        <w:tblInd w:w="-10" w:type="dxa"/>
+        <w:tblInd w:w="-20" w:type="dxa"/>
         <w:tblBorders>
           <w:top w:val="single" w:sz="8" w:space="0" w:color="000001"/>
           <w:left w:val="single" w:sz="8" w:space="0" w:color="000001"/>
@@ -7300,7 +7245,7 @@
         </w:tblBorders>
         <w:tblCellMar>
           <w:top w:w="100" w:type="dxa"/>
-          <w:left w:w="80" w:type="dxa"/>
+          <w:left w:w="70" w:type="dxa"/>
           <w:bottom w:w="100" w:type="dxa"/>
           <w:right w:w="100" w:type="dxa"/>
         </w:tblCellMar>
@@ -7324,7 +7269,7 @@
             </w:tcBorders>
             <w:shd w:fill="000000" w:val="clear"/>
             <w:tcMar>
-              <w:left w:w="80" w:type="dxa"/>
+              <w:left w:w="70" w:type="dxa"/>
             </w:tcMar>
           </w:tcPr>
           <w:p>
@@ -7399,7 +7344,7 @@
         <w:tblStyle w:val="Table42"/>
         <w:tblW w:w="9360" w:type="dxa"/>
         <w:jc w:val="left"/>
-        <w:tblInd w:w="-10" w:type="dxa"/>
+        <w:tblInd w:w="-20" w:type="dxa"/>
         <w:tblBorders>
           <w:top w:val="single" w:sz="8" w:space="0" w:color="000001"/>
           <w:left w:val="single" w:sz="8" w:space="0" w:color="000001"/>
@@ -7410,7 +7355,7 @@
         </w:tblBorders>
         <w:tblCellMar>
           <w:top w:w="100" w:type="dxa"/>
-          <w:left w:w="80" w:type="dxa"/>
+          <w:left w:w="70" w:type="dxa"/>
           <w:bottom w:w="100" w:type="dxa"/>
           <w:right w:w="100" w:type="dxa"/>
         </w:tblCellMar>
@@ -7434,7 +7379,7 @@
             </w:tcBorders>
             <w:shd w:fill="auto" w:val="clear"/>
             <w:tcMar>
-              <w:left w:w="80" w:type="dxa"/>
+              <w:left w:w="70" w:type="dxa"/>
             </w:tcMar>
           </w:tcPr>
           <w:p>
@@ -7661,7 +7606,7 @@
       <w:fldChar w:fldCharType="separate"/>
     </w:r>
     <w:r>
-      <w:t>7</w:t>
+      <w:t>9</w:t>
     </w:r>
     <w:r>
       <w:fldChar w:fldCharType="end"/>
@@ -8312,6 +8257,78 @@
   </w:style>
   <w:style w:type="character" w:styleId="ListLabel28">
     <w:name w:val="ListLabel 28"/>
+    <w:qFormat/>
+    <w:rPr>
+      <w:rFonts w:cs="OpenSymbol"/>
+      <w:u w:val="none"/>
+    </w:rPr>
+  </w:style>
+  <w:style w:type="character" w:styleId="ListLabel29">
+    <w:name w:val="ListLabel 29"/>
+    <w:qFormat/>
+    <w:rPr>
+      <w:rFonts w:cs="Wingdings"/>
+      <w:u w:val="none"/>
+    </w:rPr>
+  </w:style>
+  <w:style w:type="character" w:styleId="ListLabel30">
+    <w:name w:val="ListLabel 30"/>
+    <w:qFormat/>
+    <w:rPr>
+      <w:rFonts w:cs="Wingdings 2"/>
+      <w:u w:val="none"/>
+    </w:rPr>
+  </w:style>
+  <w:style w:type="character" w:styleId="ListLabel31">
+    <w:name w:val="ListLabel 31"/>
+    <w:qFormat/>
+    <w:rPr>
+      <w:rFonts w:cs="OpenSymbol"/>
+      <w:u w:val="none"/>
+    </w:rPr>
+  </w:style>
+  <w:style w:type="character" w:styleId="ListLabel32">
+    <w:name w:val="ListLabel 32"/>
+    <w:qFormat/>
+    <w:rPr>
+      <w:rFonts w:cs="Wingdings"/>
+      <w:u w:val="none"/>
+    </w:rPr>
+  </w:style>
+  <w:style w:type="character" w:styleId="ListLabel33">
+    <w:name w:val="ListLabel 33"/>
+    <w:qFormat/>
+    <w:rPr>
+      <w:rFonts w:cs="Wingdings 2"/>
+      <w:u w:val="none"/>
+    </w:rPr>
+  </w:style>
+  <w:style w:type="character" w:styleId="ListLabel34">
+    <w:name w:val="ListLabel 34"/>
+    <w:qFormat/>
+    <w:rPr>
+      <w:rFonts w:cs="OpenSymbol"/>
+      <w:u w:val="none"/>
+    </w:rPr>
+  </w:style>
+  <w:style w:type="character" w:styleId="ListLabel35">
+    <w:name w:val="ListLabel 35"/>
+    <w:qFormat/>
+    <w:rPr>
+      <w:rFonts w:cs="Wingdings"/>
+      <w:u w:val="none"/>
+    </w:rPr>
+  </w:style>
+  <w:style w:type="character" w:styleId="ListLabel36">
+    <w:name w:val="ListLabel 36"/>
+    <w:qFormat/>
+    <w:rPr>
+      <w:rFonts w:cs="Wingdings 2"/>
+      <w:u w:val="none"/>
+    </w:rPr>
+  </w:style>
+  <w:style w:type="character" w:styleId="ListLabel37">
+    <w:name w:val="ListLabel 37"/>
     <w:qFormat/>
     <w:rPr>
       <w:rFonts w:cs="OpenSymbol"/>

</xml_diff>